<commit_message>
Updated Requirements and table of contents
</commit_message>
<xml_diff>
--- a/SRS.docx
+++ b/SRS.docx
@@ -201,8 +201,13 @@
         <w:jc w:val="center"/>
       </w:pPr>
       <w:r>
-        <w:t>Hassan Hassan</w:t>
-      </w:r>
+        <w:t xml:space="preserve">Hassan </w:t>
+      </w:r>
+      <w:proofErr w:type="spellStart"/>
+      <w:r>
+        <w:t>Hassan</w:t>
+      </w:r>
+      <w:proofErr w:type="spellEnd"/>
     </w:p>
     <w:p>
       <w:pPr>
@@ -914,6 +919,22 @@
     </w:p>
     <w:p>
       <w:pPr>
+        <w:ind w:left="1440" w:hanging="720"/>
+      </w:pPr>
+      <w:r>
+        <w:t>3.7 List of Requirements…………………………………………………………………………………………</w:t>
+      </w:r>
+      <w:proofErr w:type="gramStart"/>
+      <w:r>
+        <w:t>…..</w:t>
+      </w:r>
+      <w:proofErr w:type="gramEnd"/>
+      <w:r>
+        <w:t>8</w:t>
+      </w:r>
+    </w:p>
+    <w:p>
+      <w:pPr>
         <w:rPr>
           <w:b/>
           <w:sz w:val="32"/>
@@ -956,7 +977,15 @@
           <w:sz w:val="32"/>
           <w:szCs w:val="32"/>
         </w:rPr>
-        <w:t>………………...8</w:t>
+        <w:t>………………...</w:t>
+      </w:r>
+      <w:r>
+        <w:rPr>
+          <w:b/>
+          <w:sz w:val="32"/>
+          <w:szCs w:val="32"/>
+        </w:rPr>
+        <w:t>9</w:t>
       </w:r>
     </w:p>
     <w:p>
@@ -992,7 +1021,16 @@
         <w:t>……………………………………………</w:t>
       </w:r>
       <w:r>
-        <w:t>………………………………8-10</w:t>
+        <w:t>………………………………</w:t>
+      </w:r>
+      <w:r>
+        <w:t>9</w:t>
+      </w:r>
+      <w:r>
+        <w:t>-1</w:t>
+      </w:r>
+      <w:r>
+        <w:t>1</w:t>
       </w:r>
     </w:p>
     <w:p>
@@ -1025,13 +1063,31 @@
         <w:t>…………………………………………………………………</w:t>
       </w:r>
       <w:r>
-        <w:t>………………………</w:t>
-      </w:r>
-      <w:r>
-        <w:rPr>
-          <w:color w:val="000000"/>
-        </w:rPr>
-        <w:t>11-12</w:t>
+        <w:t>……………………</w:t>
+      </w:r>
+      <w:r>
+        <w:rPr>
+          <w:color w:val="000000"/>
+        </w:rPr>
+        <w:t>1</w:t>
+      </w:r>
+      <w:r>
+        <w:rPr>
+          <w:color w:val="000000"/>
+        </w:rPr>
+        <w:t>2</w:t>
+      </w:r>
+      <w:r>
+        <w:rPr>
+          <w:color w:val="000000"/>
+        </w:rPr>
+        <w:t>-1</w:t>
+      </w:r>
+      <w:r>
+        <w:rPr>
+          <w:color w:val="000000"/>
+        </w:rPr>
+        <w:t>4</w:t>
       </w:r>
     </w:p>
     <w:p/>
@@ -1070,7 +1126,15 @@
           <w:sz w:val="32"/>
           <w:szCs w:val="32"/>
         </w:rPr>
-        <w:t>………13</w:t>
+        <w:t>………1</w:t>
+      </w:r>
+      <w:r>
+        <w:rPr>
+          <w:b/>
+          <w:sz w:val="32"/>
+          <w:szCs w:val="32"/>
+        </w:rPr>
+        <w:t>4</w:t>
       </w:r>
     </w:p>
     <w:p>
@@ -1109,7 +1173,19 @@
         <w:rPr>
           <w:color w:val="000000"/>
         </w:rPr>
-        <w:t>………………………………………………………………….....................................13</w:t>
+        <w:t>………………………………………………………………….....................................</w:t>
+      </w:r>
+      <w:r>
+        <w:rPr>
+          <w:color w:val="000000"/>
+        </w:rPr>
+        <w:t>1</w:t>
+      </w:r>
+      <w:r>
+        <w:rPr>
+          <w:color w:val="000000"/>
+        </w:rPr>
+        <w:t>4</w:t>
       </w:r>
     </w:p>
     <w:p>
@@ -1139,15 +1215,16 @@
         <w:t xml:space="preserve"> Security Requirements………………………………………………………………</w:t>
       </w:r>
       <w:r>
-        <w:t>………………………</w:t>
-      </w:r>
-      <w:proofErr w:type="gramStart"/>
-      <w:r>
-        <w:t>…..</w:t>
-      </w:r>
-      <w:proofErr w:type="gramEnd"/>
-      <w:r>
-        <w:t>13</w:t>
+        <w:t>…………………………</w:t>
+      </w:r>
+      <w:r>
+        <w:t>…</w:t>
+      </w:r>
+      <w:r>
+        <w:t>1</w:t>
+      </w:r>
+      <w:r>
+        <w:t>4</w:t>
       </w:r>
     </w:p>
     <w:p>
@@ -1162,7 +1239,10 @@
         <w:ind w:left="1440" w:hanging="720"/>
       </w:pPr>
       <w:r>
-        <w:t>5.3 Login……………………………………………………………………………………………………………………...13</w:t>
+        <w:t>5.3 Login……………………………………………………………………………………………………………………...1</w:t>
+      </w:r>
+      <w:r>
+        <w:t>5</w:t>
       </w:r>
     </w:p>
     <w:p>
@@ -1177,7 +1257,10 @@
         <w:ind w:left="1440" w:hanging="720"/>
       </w:pPr>
       <w:r>
-        <w:t>5.4 Delivery Information……………………………………………………………………………………………...13</w:t>
+        <w:t>5.4 Delivery Information……………………………………………………………………………………………...1</w:t>
+      </w:r>
+      <w:r>
+        <w:t>5</w:t>
       </w:r>
     </w:p>
     <w:p>
@@ -1192,7 +1275,23 @@
         <w:ind w:left="1440" w:hanging="720"/>
       </w:pPr>
       <w:r>
-        <w:t>5.5 Scoped View……………………………………………………………………………………………………………13</w:t>
+        <w:t>5.5 Scoped View…………………………………………………………</w:t>
+      </w:r>
+      <w:bookmarkStart w:id="0" w:name="_GoBack"/>
+      <w:bookmarkEnd w:id="0"/>
+      <w:r>
+        <w:t>……………………………………………</w:t>
+      </w:r>
+      <w:proofErr w:type="gramStart"/>
+      <w:r>
+        <w:t>…</w:t>
+      </w:r>
+      <w:r>
+        <w:t>..</w:t>
+      </w:r>
+      <w:proofErr w:type="gramEnd"/>
+      <w:r>
+        <w:t>15</w:t>
       </w:r>
     </w:p>
     <w:p/>
@@ -1567,15 +1666,15 @@
         <w:spacing w:line="480" w:lineRule="auto"/>
       </w:pPr>
       <w:r>
+        <w:t>AWS – Amazon Web Services</w:t>
+      </w:r>
+    </w:p>
+    <w:p>
+      <w:pPr>
+        <w:spacing w:line="480" w:lineRule="auto"/>
+      </w:pPr>
+      <w:r>
         <w:lastRenderedPageBreak/>
-        <w:t>AWS – Amazon Web Services</w:t>
-      </w:r>
-    </w:p>
-    <w:p>
-      <w:pPr>
-        <w:spacing w:line="480" w:lineRule="auto"/>
-      </w:pPr>
-      <w:r>
         <w:t>API – Application Programming Interface</w:t>
       </w:r>
     </w:p>
@@ -1687,7 +1786,21 @@
         <w:rPr>
           <w:color w:val="000000"/>
         </w:rPr>
-        <w:t>Address to Coordinates- Google API or GeoPy python library</w:t>
+        <w:t xml:space="preserve">Address to Coordinates- Google API or </w:t>
+      </w:r>
+      <w:proofErr w:type="spellStart"/>
+      <w:r>
+        <w:rPr>
+          <w:color w:val="000000"/>
+        </w:rPr>
+        <w:t>GeoPy</w:t>
+      </w:r>
+      <w:proofErr w:type="spellEnd"/>
+      <w:r>
+        <w:rPr>
+          <w:color w:val="000000"/>
+        </w:rPr>
+        <w:t xml:space="preserve"> python library</w:t>
       </w:r>
     </w:p>
     <w:p>
@@ -1799,7 +1912,6 @@
         <w:spacing w:line="480" w:lineRule="auto"/>
       </w:pPr>
       <w:r>
-        <w:lastRenderedPageBreak/>
         <w:t>Drivers will be able to view current routes</w:t>
       </w:r>
     </w:p>
@@ -1812,6 +1924,7 @@
         <w:spacing w:line="480" w:lineRule="auto"/>
       </w:pPr>
       <w:r>
+        <w:lastRenderedPageBreak/>
         <w:t>Drivers will b</w:t>
       </w:r>
       <w:r>
@@ -2103,7 +2216,23 @@
       </w:r>
       <w:r>
         <w:lastRenderedPageBreak/>
-        <w:t>Prim’s, Kruskals, Djikstra’s and the Ford - Bellman algorithms. The system will compute the paths between each node and create a route for the driver to follow and that route will be displayed to the driver a</w:t>
+        <w:t xml:space="preserve">Prim’s, </w:t>
+      </w:r>
+      <w:proofErr w:type="spellStart"/>
+      <w:r>
+        <w:t>Kruskals</w:t>
+      </w:r>
+      <w:proofErr w:type="spellEnd"/>
+      <w:r>
+        <w:t xml:space="preserve">, </w:t>
+      </w:r>
+      <w:proofErr w:type="spellStart"/>
+      <w:r>
+        <w:t>Djikstra’s</w:t>
+      </w:r>
+      <w:proofErr w:type="spellEnd"/>
+      <w:r>
+        <w:t xml:space="preserve"> and the Ford - Bellman algorithms. The system will compute the paths between each node and create a route for the driver to follow and that route will be displayed to the driver a</w:t>
       </w:r>
       <w:r>
         <w:t xml:space="preserve">s it gives direction on upcoming decisions. Routes can be generated one address at a time or can be sent in as collections of up to 100 </w:t>
@@ -2255,10 +2384,26 @@
         <w:t xml:space="preserve"> will be able to enter in addresses for the desired deliveries for the day. There will be a max of 100 addresses that can be entered. The administrator will be able to enter them in an address at a time and see a preview of what the route might be with a p</w:t>
       </w:r>
       <w:r>
-        <w:t>artial amount of the address, or the administrator will be able to enter in a collection of addresses through an comma separated file and the routing system will compute the collection of addresses.Administrators will be able to update routes that have alr</w:t>
-      </w:r>
-      <w:r>
-        <w:t>eady been sent and created allowing for the deletion of deliveries while a driver is out on their route incase of cancelations to orders.</w:t>
+        <w:t xml:space="preserve">artial amount of the address, or the administrator will be able to enter in a collection of addresses through an comma separated file and the routing system will compute the collection of </w:t>
+      </w:r>
+      <w:proofErr w:type="spellStart"/>
+      <w:r>
+        <w:t>addresses.Administrators</w:t>
+      </w:r>
+      <w:proofErr w:type="spellEnd"/>
+      <w:r>
+        <w:t xml:space="preserve"> will be able to update routes that have alr</w:t>
+      </w:r>
+      <w:r>
+        <w:t xml:space="preserve">eady been sent and created allowing for the deletion of deliveries while a driver is out on their route </w:t>
+      </w:r>
+      <w:proofErr w:type="spellStart"/>
+      <w:r>
+        <w:t>incase</w:t>
+      </w:r>
+      <w:proofErr w:type="spellEnd"/>
+      <w:r>
+        <w:t xml:space="preserve"> of cancelations to orders.</w:t>
       </w:r>
     </w:p>
     <w:p>
@@ -2382,7 +2527,49 @@
       </w:pPr>
       <w:r>
         <w:tab/>
-        <w:t>3.7.5 Route Display</w:t>
+        <w:t>3.7.</w:t>
+      </w:r>
+      <w:r>
+        <w:t>6</w:t>
+      </w:r>
+      <w:r>
+        <w:t xml:space="preserve"> Route Display</w:t>
+      </w:r>
+    </w:p>
+    <w:p>
+      <w:pPr>
+        <w:spacing w:line="480" w:lineRule="auto"/>
+      </w:pPr>
+      <w:r>
+        <w:tab/>
+        <w:t>3.7.7 Driver Update control Display</w:t>
+      </w:r>
+    </w:p>
+    <w:p>
+      <w:pPr>
+        <w:spacing w:line="480" w:lineRule="auto"/>
+        <w:ind w:firstLine="720"/>
+      </w:pPr>
+      <w:r>
+        <w:t>3.7.8 Direction Display</w:t>
+      </w:r>
+    </w:p>
+    <w:p>
+      <w:pPr>
+        <w:spacing w:line="480" w:lineRule="auto"/>
+        <w:ind w:firstLine="720"/>
+      </w:pPr>
+      <w:r>
+        <w:t xml:space="preserve">3.7.9 Clock Displays (Driver View) </w:t>
+      </w:r>
+    </w:p>
+    <w:p>
+      <w:pPr>
+        <w:spacing w:line="480" w:lineRule="auto"/>
+        <w:ind w:firstLine="720"/>
+      </w:pPr>
+      <w:r>
+        <w:t>3.7.10 Address entry and load</w:t>
       </w:r>
     </w:p>
     <w:p>
@@ -2394,7 +2581,7 @@
         <w:t>3.7.</w:t>
       </w:r>
       <w:r>
-        <w:t>6</w:t>
+        <w:t>11</w:t>
       </w:r>
       <w:r>
         <w:t xml:space="preserve"> Address to GPS coordinate conversion</w:t>
@@ -2409,25 +2596,10 @@
         <w:t>3.7.</w:t>
       </w:r>
       <w:r>
-        <w:t>7</w:t>
-      </w:r>
-      <w:r>
-        <w:t xml:space="preserve"> </w:t>
+        <w:t xml:space="preserve">12 </w:t>
       </w:r>
       <w:r>
         <w:t>Pathfinding</w:t>
-      </w:r>
-    </w:p>
-    <w:p>
-      <w:pPr>
-        <w:spacing w:line="480" w:lineRule="auto"/>
-      </w:pPr>
-      <w:r>
-        <w:tab/>
-        <w:t xml:space="preserve">3.7.8 </w:t>
-      </w:r>
-      <w:r>
-        <w:t>Itinerary creation</w:t>
       </w:r>
     </w:p>
     <w:p>
@@ -2439,10 +2611,13 @@
         <w:t>3.7.</w:t>
       </w:r>
       <w:r>
-        <w:t>9</w:t>
-      </w:r>
-      <w:r>
-        <w:t xml:space="preserve"> Login Functionality</w:t>
+        <w:t>13</w:t>
+      </w:r>
+      <w:r>
+        <w:t xml:space="preserve"> </w:t>
+      </w:r>
+      <w:r>
+        <w:t>Itinerary creation</w:t>
       </w:r>
     </w:p>
     <w:p>
@@ -2454,10 +2629,10 @@
         <w:t>3.7.</w:t>
       </w:r>
       <w:r>
-        <w:t>10</w:t>
-      </w:r>
-      <w:r>
-        <w:t xml:space="preserve"> Database of administrative/driver information</w:t>
+        <w:t>14</w:t>
+      </w:r>
+      <w:r>
+        <w:t xml:space="preserve"> Directions</w:t>
       </w:r>
     </w:p>
     <w:p>
@@ -2469,15 +2644,13 @@
         <w:t>3.7.</w:t>
       </w:r>
       <w:r>
-        <w:t>11</w:t>
-      </w:r>
-      <w:r>
-        <w:t xml:space="preserve"> Password Security</w:t>
-      </w:r>
-      <w:bookmarkStart w:id="0" w:name="_GoBack"/>
-      <w:bookmarkEnd w:id="0"/>
-      <w:r>
-        <w:t xml:space="preserve"> </w:t>
+        <w:t>1</w:t>
+      </w:r>
+      <w:r>
+        <w:t>5</w:t>
+      </w:r>
+      <w:r>
+        <w:t xml:space="preserve"> Login Functionality</w:t>
       </w:r>
     </w:p>
     <w:p>
@@ -2486,6 +2659,16 @@
       </w:pPr>
       <w:r>
         <w:tab/>
+        <w:t>3.7.</w:t>
+      </w:r>
+      <w:r>
+        <w:t>1</w:t>
+      </w:r>
+      <w:r>
+        <w:t>6</w:t>
+      </w:r>
+      <w:r>
+        <w:t xml:space="preserve"> Database of administrative/driver information</w:t>
       </w:r>
     </w:p>
     <w:p>
@@ -2494,6 +2677,25 @@
       </w:pPr>
       <w:r>
         <w:tab/>
+        <w:t>3.7.</w:t>
+      </w:r>
+      <w:r>
+        <w:t>1</w:t>
+      </w:r>
+      <w:r>
+        <w:t>7</w:t>
+      </w:r>
+      <w:r>
+        <w:t xml:space="preserve"> Password Security </w:t>
+      </w:r>
+    </w:p>
+    <w:p>
+      <w:pPr>
+        <w:spacing w:line="480" w:lineRule="auto"/>
+      </w:pPr>
+      <w:r>
+        <w:tab/>
+        <w:t>3.7.18 Driver updateability</w:t>
       </w:r>
     </w:p>
     <w:p>
@@ -2511,6 +2713,7 @@
           <w:sz w:val="36"/>
           <w:szCs w:val="36"/>
         </w:rPr>
+        <w:lastRenderedPageBreak/>
         <w:t>4. Interface Requirements</w:t>
       </w:r>
     </w:p>
@@ -2545,7 +2748,6 @@
         <w:spacing w:line="480" w:lineRule="auto"/>
       </w:pPr>
       <w:r>
-        <w:lastRenderedPageBreak/>
         <w:tab/>
         <w:t>Administrator user interface will primarily feature a map with every target location distinctly marked, which serves as the main hub from which other resources can be accessed through sidebars that contain further tabs and drop-do</w:t>
       </w:r>
@@ -2591,14 +2793,14 @@
         <w:t>Selecting an individual route in the sidebar will distinguish every location assigned to it on the map, and from there any target on the map can be clicked to open a small adjacent menu where it can be manually added or taken away from the route, with opti</w:t>
       </w:r>
       <w:r>
-        <w:t>ons to add public notes for it that the driver can see, add private notes for it, or give the location special priority. In addition, if there is no driver attached to the route or the assigned driver is not on-duty, right-clicking any target on the map wi</w:t>
-      </w:r>
-      <w:r>
-        <w:t xml:space="preserve">ll immediately assign or unassign it from the route </w:t>
+        <w:t xml:space="preserve">ons to add public </w:t>
       </w:r>
       <w:r>
         <w:lastRenderedPageBreak/>
-        <w:t>without going through the menu. If the delivery list is adjusted in any of these ways, then the user will be asked if they would like the most efficient path for that single set of addresses to be recalcu</w:t>
+        <w:t>notes for it that the driver can see, add private notes for it, or give the location special priority. In addition, if there is no driver attached to the route or the assigned driver is not on-duty, right-clicking any target on the map wi</w:t>
+      </w:r>
+      <w:r>
+        <w:t>ll immediately assign or unassign it from the route without going through the menu. If the delivery list is adjusted in any of these ways, then the user will be asked if they would like the most efficient path for that single set of addresses to be recalcu</w:t>
       </w:r>
       <w:r>
         <w:t>lated.</w:t>
@@ -2634,7 +2836,19 @@
         <w:t>led along with the name attached to each delivery, with options to sort the list by geographic location of the address (W to E, etc.), alphabetical order of the receivers’ names, or the mass of the cargo being shipped. Up to 100 addresses can be entered in</w:t>
       </w:r>
       <w:r>
-        <w:t xml:space="preserve"> the program at once, and they can be assigned to drivers’ routes either individually or en masse from this menu as well. More tabs in the sidebar will feature only the addresses which are not currently assigned to any driver only the addresses which have </w:t>
+        <w:t xml:space="preserve"> the program at once, and they can be assigned to drivers’ routes either individually or </w:t>
+      </w:r>
+      <w:proofErr w:type="spellStart"/>
+      <w:r>
+        <w:t>en</w:t>
+      </w:r>
+      <w:proofErr w:type="spellEnd"/>
+      <w:r>
+        <w:t xml:space="preserve"> masse from this menu as well. More </w:t>
+      </w:r>
+      <w:r>
+        <w:lastRenderedPageBreak/>
+        <w:t xml:space="preserve">tabs in the sidebar will feature only the addresses which are not currently assigned to any driver only the addresses which have </w:t>
       </w:r>
       <w:r>
         <w:t>been delegated, only the addresses which have been</w:t>
@@ -2644,10 +2858,12 @@
       <w:pPr>
         <w:spacing w:line="480" w:lineRule="auto"/>
       </w:pPr>
+      <w:proofErr w:type="spellStart"/>
       <w:proofErr w:type="gramStart"/>
       <w:r>
         <w:t>completed,or</w:t>
       </w:r>
+      <w:proofErr w:type="spellEnd"/>
       <w:proofErr w:type="gramEnd"/>
       <w:r>
         <w:t xml:space="preserve"> only the addresses which have been cancelled.</w:t>
@@ -2668,7 +2884,6 @@
           <w:sz w:val="32"/>
           <w:szCs w:val="32"/>
         </w:rPr>
-        <w:lastRenderedPageBreak/>
         <w:t>Login Page</w:t>
       </w:r>
       <w:r>
@@ -2798,14 +3013,6 @@
       </w:r>
       <w:r>
         <w:rPr>
-          <w:b/>
-          <w:sz w:val="32"/>
-          <w:szCs w:val="32"/>
-        </w:rPr>
-        <w:t xml:space="preserve"> </w:t>
-      </w:r>
-      <w:r>
-        <w:rPr>
           <w:noProof/>
         </w:rPr>
         <w:drawing>
@@ -2862,72 +3069,13 @@
           <w:szCs w:val="32"/>
         </w:rPr>
       </w:pPr>
-    </w:p>
-    <w:p>
-      <w:pPr>
-        <w:spacing w:line="480" w:lineRule="auto"/>
-        <w:rPr>
-          <w:b/>
-          <w:sz w:val="32"/>
-          <w:szCs w:val="32"/>
-        </w:rPr>
-      </w:pPr>
-    </w:p>
-    <w:p>
-      <w:pPr>
-        <w:spacing w:line="480" w:lineRule="auto"/>
-        <w:rPr>
-          <w:b/>
-          <w:sz w:val="32"/>
-          <w:szCs w:val="32"/>
-        </w:rPr>
-      </w:pPr>
-    </w:p>
-    <w:p>
-      <w:pPr>
-        <w:spacing w:line="480" w:lineRule="auto"/>
-        <w:rPr>
-          <w:b/>
-          <w:sz w:val="32"/>
-          <w:szCs w:val="32"/>
-        </w:rPr>
-      </w:pPr>
-    </w:p>
-    <w:p>
-      <w:pPr>
-        <w:spacing w:line="480" w:lineRule="auto"/>
-        <w:rPr>
-          <w:b/>
-          <w:sz w:val="32"/>
-          <w:szCs w:val="32"/>
-        </w:rPr>
-      </w:pPr>
-    </w:p>
-    <w:p>
-      <w:pPr>
-        <w:spacing w:line="480" w:lineRule="auto"/>
-        <w:rPr>
-          <w:b/>
-          <w:sz w:val="32"/>
-          <w:szCs w:val="32"/>
-        </w:rPr>
-      </w:pPr>
-    </w:p>
-    <w:p>
-      <w:pPr>
-        <w:spacing w:line="480" w:lineRule="auto"/>
-        <w:rPr>
-          <w:b/>
-          <w:sz w:val="32"/>
-          <w:szCs w:val="32"/>
-        </w:rPr>
-      </w:pPr>
-      <w:r>
-        <w:rPr>
-          <w:b/>
-          <w:sz w:val="32"/>
-          <w:szCs w:val="32"/>
-        </w:rPr>
+      <w:r>
+        <w:rPr>
+          <w:b/>
+          <w:sz w:val="32"/>
+          <w:szCs w:val="32"/>
+        </w:rPr>
+        <w:lastRenderedPageBreak/>
         <w:t>4.2 Driver Display</w:t>
       </w:r>
     </w:p>
@@ -2981,11 +3129,7 @@
         <w:t>ve already been visited, locations which were previously scheduled but cancelled, or every location in the day’s route from the beginning with successful deliveries distinguished from planned deliveries. In the cases where addresses which were successfully</w:t>
       </w:r>
       <w:r>
-        <w:t xml:space="preserve"> </w:t>
-      </w:r>
-      <w:r>
-        <w:lastRenderedPageBreak/>
-        <w:t xml:space="preserve">visited are displayed, their times of completion will be listed where the recommended time to reach them to remain punctual was previously </w:t>
+        <w:t xml:space="preserve"> visited are displayed, their times of completion will be listed where the recommended time to reach them to remain punctual was previously </w:t>
       </w:r>
       <w:proofErr w:type="gramStart"/>
       <w:r>
@@ -3013,7 +3157,11 @@
         <w:t xml:space="preserve"> a small menu on the left porti</w:t>
       </w:r>
       <w:r>
-        <w:t>on of the screen on which the delivery can be marked as complete or incomplete, with an option to add private notes or public notes viewable by the administrator. If the delivery is being marked incomplete, the program will ask the reason for incomplete de</w:t>
+        <w:t xml:space="preserve">on of the screen on which the delivery can be marked as complete or incomplete, with an option to </w:t>
+      </w:r>
+      <w:r>
+        <w:lastRenderedPageBreak/>
+        <w:t>add private notes or public notes viewable by the administrator. If the delivery is being marked incomplete, the program will ask the reason for incomplete de</w:t>
       </w:r>
       <w:r>
         <w:t>livery.</w:t>
@@ -3416,12 +3564,26 @@
         <w:rPr>
           <w:vertAlign w:val="superscript"/>
         </w:rPr>
-        <w:t>1 WireFrame for administrator is the initial view and not al</w:t>
-      </w:r>
+        <w:t xml:space="preserve">1 </w:t>
+      </w:r>
+      <w:proofErr w:type="spellStart"/>
       <w:r>
         <w:rPr>
           <w:vertAlign w:val="superscript"/>
         </w:rPr>
+        <w:t>WireFrame</w:t>
+      </w:r>
+      <w:proofErr w:type="spellEnd"/>
+      <w:r>
+        <w:rPr>
+          <w:vertAlign w:val="superscript"/>
+        </w:rPr>
+        <w:t xml:space="preserve"> for administrator is the initial view and not al</w:t>
+      </w:r>
+      <w:r>
+        <w:rPr>
+          <w:vertAlign w:val="superscript"/>
+        </w:rPr>
         <w:t>l frames for administrator are shown. Accuracy from description may vary and is subject to change</w:t>
       </w:r>
     </w:p>
@@ -3438,7 +3600,21 @@
         <w:rPr>
           <w:vertAlign w:val="superscript"/>
         </w:rPr>
-        <w:t>2 WireFrame for driver is the initial view and not all frames are shown. Accuracy from description may vary and is subject to change</w:t>
+        <w:t xml:space="preserve">2 </w:t>
+      </w:r>
+      <w:proofErr w:type="spellStart"/>
+      <w:r>
+        <w:rPr>
+          <w:vertAlign w:val="superscript"/>
+        </w:rPr>
+        <w:t>WireFrame</w:t>
+      </w:r>
+      <w:proofErr w:type="spellEnd"/>
+      <w:r>
+        <w:rPr>
+          <w:vertAlign w:val="superscript"/>
+        </w:rPr>
+        <w:t xml:space="preserve"> for driver is the initial view and not all frames are shown. Accuracy from description may vary and is subject to change</w:t>
       </w:r>
     </w:p>
     <w:sectPr>

</xml_diff>

<commit_message>
Updated Functional Requirements and made a pdf
</commit_message>
<xml_diff>
--- a/SRS.docx
+++ b/SRS.docx
@@ -143,13 +143,15 @@
           <w:szCs w:val="32"/>
         </w:rPr>
       </w:pPr>
-      <w:r>
-        <w:rPr>
-          <w:sz w:val="32"/>
-          <w:szCs w:val="32"/>
-        </w:rPr>
-        <w:t>Efficient Fleet Routing</w:t>
-      </w:r>
+      <w:proofErr w:type="spellStart"/>
+      <w:r>
+        <w:rPr>
+          <w:sz w:val="32"/>
+          <w:szCs w:val="32"/>
+        </w:rPr>
+        <w:t>PathFinder</w:t>
+      </w:r>
+      <w:proofErr w:type="spellEnd"/>
     </w:p>
     <w:p>
       <w:pPr>
@@ -177,7 +179,12 @@
         <w:jc w:val="center"/>
       </w:pPr>
       <w:r>
-        <w:t>Alexander Orellana</w:t>
+        <w:t xml:space="preserve">Alexander </w:t>
+      </w:r>
+      <w:bookmarkStart w:id="0" w:name="_GoBack"/>
+      <w:bookmarkEnd w:id="0"/>
+      <w:r>
+        <w:t>Orellana</w:t>
       </w:r>
     </w:p>
     <w:p>
@@ -1275,12 +1282,7 @@
         <w:ind w:left="1440" w:hanging="720"/>
       </w:pPr>
       <w:r>
-        <w:t>5.5 Scoped View…………………………………………………………</w:t>
-      </w:r>
-      <w:bookmarkStart w:id="0" w:name="_GoBack"/>
-      <w:bookmarkEnd w:id="0"/>
-      <w:r>
-        <w:t>……………………………………………</w:t>
+        <w:t>5.5 Scoped View………………………………………………………………………………………………………</w:t>
       </w:r>
       <w:proofErr w:type="gramStart"/>
       <w:r>

</xml_diff>